<commit_message>
Update EVA Builder Poly Script - README.docx
</commit_message>
<xml_diff>
--- a/EVA Builder Poly Script - README.docx
+++ b/EVA Builder Poly Script - README.docx
@@ -40,7 +40,10 @@
           </w:tcPr>
           <w:p>
             <w:r>
-              <w:t>1.0</w:t>
+              <w:t>1.</w:t>
+            </w:r>
+            <w:r>
+              <w:t>1</w:t>
             </w:r>
           </w:p>
         </w:tc>
@@ -62,7 +65,7 @@
           </w:tcPr>
           <w:p>
             <w:r>
-              <w:t>19</w:t>
+              <w:t>28</w:t>
             </w:r>
             <w:r>
               <w:rPr>
@@ -71,7 +74,7 @@
               <w:t>th</w:t>
             </w:r>
             <w:r>
-              <w:t xml:space="preserve"> May</w:t>
+              <w:t xml:space="preserve"> June</w:t>
             </w:r>
             <w:r>
               <w:t xml:space="preserve"> 2022</w:t>
@@ -262,6 +265,46 @@
     <w:p>
       <w:r>
         <w:t>Call the script into the python application from the command line and follow the prompts.</w:t>
+      </w:r>
+    </w:p>
+    <w:p>
+      <w:pPr>
+        <w:ind w:firstLine="720"/>
+        <w:rPr>
+          <w:i/>
+          <w:iCs/>
+          <w:sz w:val="18"/>
+          <w:szCs w:val="18"/>
+        </w:rPr>
+      </w:pPr>
+      <w:r>
+        <w:rPr>
+          <w:i/>
+          <w:iCs/>
+          <w:sz w:val="18"/>
+          <w:szCs w:val="18"/>
+        </w:rPr>
+        <w:t xml:space="preserve">Below is an example of the legacy </w:t>
+      </w:r>
+      <w:proofErr w:type="spellStart"/>
+      <w:r>
+        <w:rPr>
+          <w:i/>
+          <w:iCs/>
+          <w:sz w:val="18"/>
+          <w:szCs w:val="18"/>
+        </w:rPr>
+        <w:t>eva</w:t>
+      </w:r>
+      <w:proofErr w:type="spellEnd"/>
+      <w:r>
+        <w:rPr>
+          <w:i/>
+          <w:iCs/>
+          <w:sz w:val="18"/>
+          <w:szCs w:val="18"/>
+        </w:rPr>
+        <w:t xml:space="preserve"> builder but the concept is the same.</w:t>
       </w:r>
     </w:p>
     <w:p>
@@ -381,6 +424,34 @@
       <w:r>
         <w:t>Set the overflow destination with the trunk group call forward always.</w:t>
       </w:r>
+    </w:p>
+    <w:p>
+      <w:pPr>
+        <w:pStyle w:val="Heading1"/>
+      </w:pPr>
+      <w:r>
+        <w:lastRenderedPageBreak/>
+        <w:t>Release Additions</w:t>
+      </w:r>
+    </w:p>
+    <w:p>
+      <w:r>
+        <w:t>To see the latest re</w:t>
+      </w:r>
+      <w:r>
+        <w:t xml:space="preserve">lease notes and features added please </w:t>
+      </w:r>
+      <w:r>
+        <w:t xml:space="preserve">look under releases to the right hand side in the below at </w:t>
+      </w:r>
+      <w:hyperlink r:id="rId6" w:history="1">
+        <w:r>
+          <w:rPr>
+            <w:rStyle w:val="Hyperlink"/>
+          </w:rPr>
+          <w:t>https://github.com/Jordan-Prescott/eva-builder-Poly</w:t>
+        </w:r>
+      </w:hyperlink>
     </w:p>
     <w:p/>
     <w:sectPr>
@@ -1222,6 +1293,29 @@
       <w:contextualSpacing/>
     </w:pPr>
   </w:style>
+  <w:style w:type="character" w:styleId="Hyperlink">
+    <w:name w:val="Hyperlink"/>
+    <w:basedOn w:val="DefaultParagraphFont"/>
+    <w:uiPriority w:val="99"/>
+    <w:unhideWhenUsed/>
+    <w:rsid w:val="00A04444"/>
+    <w:rPr>
+      <w:color w:val="0563C1" w:themeColor="hyperlink"/>
+      <w:u w:val="single"/>
+    </w:rPr>
+  </w:style>
+  <w:style w:type="character" w:styleId="UnresolvedMention">
+    <w:name w:val="Unresolved Mention"/>
+    <w:basedOn w:val="DefaultParagraphFont"/>
+    <w:uiPriority w:val="99"/>
+    <w:semiHidden/>
+    <w:unhideWhenUsed/>
+    <w:rsid w:val="00A04444"/>
+    <w:rPr>
+      <w:color w:val="605E5C"/>
+      <w:shd w:val="clear" w:color="auto" w:fill="E1DFDD"/>
+    </w:rPr>
+  </w:style>
 </w:styles>
 </file>
 

</xml_diff>

<commit_message>
Error catching first draft #4
This now indicates what and where has failed in a text file called errors.txt
</commit_message>
<xml_diff>
--- a/EVA Builder Poly Script - README.docx
+++ b/EVA Builder Poly Script - README.docx
@@ -195,15 +195,7 @@
         <w:t>EVA-</w:t>
       </w:r>
       <w:r>
-        <w:t>AGENTB-{</w:t>
-      </w:r>
-      <w:proofErr w:type="spellStart"/>
-      <w:r>
-        <w:t>Num</w:t>
-      </w:r>
-      <w:proofErr w:type="spellEnd"/>
-      <w:r>
-        <w:t xml:space="preserve"> of Bursting}</w:t>
+        <w:t>AGENTB-{Num of Bursting}</w:t>
       </w:r>
     </w:p>
     <w:p>
@@ -284,27 +276,7 @@
           <w:sz w:val="18"/>
           <w:szCs w:val="18"/>
         </w:rPr>
-        <w:t xml:space="preserve">Below is an example of the legacy </w:t>
-      </w:r>
-      <w:proofErr w:type="spellStart"/>
-      <w:r>
-        <w:rPr>
-          <w:i/>
-          <w:iCs/>
-          <w:sz w:val="18"/>
-          <w:szCs w:val="18"/>
-        </w:rPr>
-        <w:t>eva</w:t>
-      </w:r>
-      <w:proofErr w:type="spellEnd"/>
-      <w:r>
-        <w:rPr>
-          <w:i/>
-          <w:iCs/>
-          <w:sz w:val="18"/>
-          <w:szCs w:val="18"/>
-        </w:rPr>
-        <w:t xml:space="preserve"> builder but the concept is the same.</w:t>
+        <w:t>Below is an example of the legacy eva builder but the concept is the same.</w:t>
       </w:r>
     </w:p>
     <w:p>
@@ -431,6 +403,152 @@
       </w:pPr>
       <w:r>
         <w:lastRenderedPageBreak/>
+        <w:t>Errors</w:t>
+      </w:r>
+    </w:p>
+    <w:p>
+      <w:r>
+        <w:t xml:space="preserve">The script will not indicate what has failed </w:t>
+      </w:r>
+      <w:r>
+        <w:t xml:space="preserve">while running instead it will write each failure to the errors.txt file found in /lib/errors.txt. </w:t>
+      </w:r>
+      <w:r>
+        <w:t xml:space="preserve">There is a structure to the error message to indicate </w:t>
+      </w:r>
+      <w:r>
+        <w:rPr>
+          <w:highlight w:val="yellow"/>
+        </w:rPr>
+        <w:t>object</w:t>
+      </w:r>
+      <w:r>
+        <w:t xml:space="preserve">, </w:t>
+      </w:r>
+      <w:r>
+        <w:rPr>
+          <w:highlight w:val="magenta"/>
+        </w:rPr>
+        <w:t>method</w:t>
+      </w:r>
+      <w:r>
+        <w:t xml:space="preserve">, and </w:t>
+      </w:r>
+      <w:r>
+        <w:rPr>
+          <w:highlight w:val="green"/>
+        </w:rPr>
+        <w:t>HTTP method</w:t>
+      </w:r>
+      <w:r>
+        <w:t xml:space="preserve"> with some </w:t>
+      </w:r>
+      <w:r>
+        <w:rPr>
+          <w:highlight w:val="red"/>
+        </w:rPr>
+        <w:t>additional information of what was attempted</w:t>
+      </w:r>
+      <w:r>
+        <w:rPr>
+          <w:highlight w:val="red"/>
+        </w:rPr>
+        <w:t>.</w:t>
+      </w:r>
+      <w:r>
+        <w:t xml:space="preserve"> Example below:</w:t>
+      </w:r>
+    </w:p>
+    <w:p>
+      <w:r>
+        <w:rPr>
+          <w:highlight w:val="yellow"/>
+        </w:rPr>
+        <w:t>Group</w:t>
+      </w:r>
+      <w:r>
+        <w:t>.</w:t>
+      </w:r>
+      <w:r>
+        <w:rPr>
+          <w:highlight w:val="magenta"/>
+        </w:rPr>
+        <w:t>createDevice</w:t>
+      </w:r>
+      <w:r>
+        <w:t>.</w:t>
+      </w:r>
+      <w:r>
+        <w:rPr>
+          <w:highlight w:val="green"/>
+        </w:rPr>
+        <w:t>POST</w:t>
+      </w:r>
+      <w:r>
+        <w:t xml:space="preserve"> – </w:t>
+      </w:r>
+      <w:r>
+        <w:rPr>
+          <w:highlight w:val="red"/>
+        </w:rPr>
+        <w:t>EVA_Poly</w:t>
+      </w:r>
+    </w:p>
+    <w:p>
+      <w:r>
+        <w:t>From the above we can see that the script attempted to create the</w:t>
+      </w:r>
+      <w:r>
+        <w:t xml:space="preserve"> Trunk device for the EVA_Poly trunk group, the object that tried this was Group and the method where it was attempted was createDevice. This is very useful for </w:t>
+      </w:r>
+      <w:r>
+        <w:t>myself maintaining the script, so if you do have an issue please copy the contents of the errors.txt page and send this with detail of the issue.</w:t>
+      </w:r>
+    </w:p>
+    <w:p>
+      <w:r>
+        <w:drawing>
+          <wp:inline distT="0" distB="0" distL="0" distR="0" wp14:anchorId="1B2B772C" wp14:editId="6D8796DE">
+            <wp:extent cx="4953691" cy="1962424"/>
+            <wp:effectExtent l="0" t="0" r="0" b="0"/>
+            <wp:docPr id="2" name="Picture 2" descr="Text&#10;&#10;Description automatically generated"/>
+            <wp:cNvGraphicFramePr>
+              <a:graphicFrameLocks xmlns:a="http://schemas.openxmlformats.org/drawingml/2006/main" noChangeAspect="1"/>
+            </wp:cNvGraphicFramePr>
+            <a:graphic xmlns:a="http://schemas.openxmlformats.org/drawingml/2006/main">
+              <a:graphicData uri="http://schemas.openxmlformats.org/drawingml/2006/picture">
+                <pic:pic xmlns:pic="http://schemas.openxmlformats.org/drawingml/2006/picture">
+                  <pic:nvPicPr>
+                    <pic:cNvPr id="2" name="Picture 2" descr="Text&#10;&#10;Description automatically generated"/>
+                    <pic:cNvPicPr/>
+                  </pic:nvPicPr>
+                  <pic:blipFill>
+                    <a:blip r:embed="rId6"/>
+                    <a:stretch>
+                      <a:fillRect/>
+                    </a:stretch>
+                  </pic:blipFill>
+                  <pic:spPr>
+                    <a:xfrm>
+                      <a:off x="0" y="0"/>
+                      <a:ext cx="4953691" cy="1962424"/>
+                    </a:xfrm>
+                    <a:prstGeom prst="rect">
+                      <a:avLst/>
+                    </a:prstGeom>
+                  </pic:spPr>
+                </pic:pic>
+              </a:graphicData>
+            </a:graphic>
+          </wp:inline>
+        </w:drawing>
+      </w:r>
+    </w:p>
+    <w:p>
+      <w:pPr>
+        <w:pStyle w:val="Heading1"/>
+      </w:pPr>
+      <w:r>
         <w:t>Release Additions</w:t>
       </w:r>
     </w:p>
@@ -444,7 +562,7 @@
       <w:r>
         <w:t xml:space="preserve">look under releases to the right hand side in the below at </w:t>
       </w:r>
-      <w:hyperlink r:id="rId6" w:history="1">
+      <w:hyperlink r:id="rId7" w:history="1">
         <w:r>
           <w:rPr>
             <w:rStyle w:val="Hyperlink"/>

</xml_diff>

<commit_message>
EVA Word doc updated
</commit_message>
<xml_diff>
--- a/EVA Builder Poly Script - README.docx
+++ b/EVA Builder Poly Script - README.docx
@@ -37,7 +37,10 @@
           </w:tcPr>
           <w:p>
             <w:r>
-              <w:t>1.5</w:t>
+              <w:t>1.</w:t>
+            </w:r>
+            <w:r>
+              <w:t>6</w:t>
             </w:r>
           </w:p>
         </w:tc>
@@ -291,6 +294,9 @@
     </w:p>
     <w:p>
       <w:r>
+        <w:rPr>
+          <w:noProof/>
+        </w:rPr>
         <w:drawing>
           <wp:inline distT="0" distB="0" distL="0" distR="0" wp14:anchorId="6AC9564A" wp14:editId="49005263">
             <wp:extent cx="5731510" cy="3902710"/>
@@ -362,51 +368,15 @@
         </w:numPr>
       </w:pPr>
       <w:r>
-        <w:t>Manually set the weightings</w:t>
-      </w:r>
-    </w:p>
-    <w:p>
-      <w:pPr>
-        <w:pStyle w:val="ListParagraph"/>
-        <w:numPr>
-          <w:ilvl w:val="1"/>
-          <w:numId w:val="3"/>
-        </w:numPr>
-      </w:pPr>
-      <w:r>
         <w:t>Set the phone number</w:t>
       </w:r>
     </w:p>
     <w:p>
       <w:pPr>
-        <w:pStyle w:val="ListParagraph"/>
-        <w:numPr>
-          <w:ilvl w:val="0"/>
-          <w:numId w:val="3"/>
-        </w:numPr>
-      </w:pPr>
-      <w:r>
-        <w:t>Overflow Trunk Groups</w:t>
-      </w:r>
-    </w:p>
-    <w:p>
-      <w:pPr>
-        <w:pStyle w:val="ListParagraph"/>
-        <w:numPr>
-          <w:ilvl w:val="1"/>
-          <w:numId w:val="3"/>
-        </w:numPr>
+        <w:pStyle w:val="Heading1"/>
       </w:pPr>
       <w:r>
         <w:lastRenderedPageBreak/>
-        <w:t>Set the overflow destination with the trunk group call forward always.</w:t>
-      </w:r>
-    </w:p>
-    <w:p>
-      <w:pPr>
-        <w:pStyle w:val="Heading1"/>
-      </w:pPr>
-      <w:r>
         <w:t>Errors</w:t>
       </w:r>
     </w:p>
@@ -531,6 +501,9 @@
     </w:p>
     <w:p>
       <w:r>
+        <w:rPr>
+          <w:noProof/>
+        </w:rPr>
         <w:drawing>
           <wp:inline distT="0" distB="0" distL="0" distR="0" wp14:anchorId="65F9B451" wp14:editId="4413009E">
             <wp:extent cx="6645910" cy="1071245"/>

</xml_diff>